<commit_message>
selenium method to downlaod and install
</commit_message>
<xml_diff>
--- a/selenium methd to download.docx
+++ b/selenium methd to download.docx
@@ -292,12 +292,7 @@
         </w:numPr>
       </w:pPr>
       <w:r>
-        <w:t>“</w:t>
-      </w:r>
-      <w:bookmarkStart w:id="0" w:name="_GoBack"/>
-      <w:bookmarkEnd w:id="0"/>
-      <w:r>
-        <w:t>pip check html-</w:t>
+        <w:t>“pip check html-</w:t>
       </w:r>
       <w:proofErr w:type="spellStart"/>
       <w:r>
@@ -857,6 +852,338 @@
       <w:r>
         <w:t xml:space="preserve"> import Fore</w:t>
       </w:r>
+    </w:p>
+    <w:p>
+      <w:pPr>
+        <w:pStyle w:val="ListParagraph"/>
+        <w:numPr>
+          <w:ilvl w:val="0"/>
+          <w:numId w:val="6"/>
+        </w:numPr>
+      </w:pPr>
+      <w:r>
+        <w:t xml:space="preserve">from selenium import </w:t>
+      </w:r>
+      <w:proofErr w:type="spellStart"/>
+      <w:r>
+        <w:t>webdriver</w:t>
+      </w:r>
+      <w:proofErr w:type="spellEnd"/>
+    </w:p>
+    <w:p>
+      <w:pPr>
+        <w:pStyle w:val="ListParagraph"/>
+        <w:numPr>
+          <w:ilvl w:val="0"/>
+          <w:numId w:val="6"/>
+        </w:numPr>
+      </w:pPr>
+      <w:r>
+        <w:t xml:space="preserve">from </w:t>
+      </w:r>
+      <w:proofErr w:type="spellStart"/>
+      <w:r>
+        <w:t>selenium.webdriver.common.keys</w:t>
+      </w:r>
+      <w:proofErr w:type="spellEnd"/>
+      <w:r>
+        <w:t xml:space="preserve"> import Keys</w:t>
+      </w:r>
+    </w:p>
+    <w:p>
+      <w:pPr>
+        <w:pStyle w:val="ListParagraph"/>
+        <w:numPr>
+          <w:ilvl w:val="0"/>
+          <w:numId w:val="6"/>
+        </w:numPr>
+      </w:pPr>
+      <w:r>
+        <w:t>import time</w:t>
+      </w:r>
+    </w:p>
+    <w:p>
+      <w:pPr>
+        <w:pStyle w:val="ListParagraph"/>
+        <w:numPr>
+          <w:ilvl w:val="0"/>
+          <w:numId w:val="6"/>
+        </w:numPr>
+      </w:pPr>
+      <w:r>
+        <w:t xml:space="preserve">from </w:t>
+      </w:r>
+      <w:proofErr w:type="spellStart"/>
+      <w:r>
+        <w:t>selenium.webdriver.support.select</w:t>
+      </w:r>
+      <w:proofErr w:type="spellEnd"/>
+      <w:r>
+        <w:t xml:space="preserve"> import Select</w:t>
+      </w:r>
+    </w:p>
+    <w:p>
+      <w:pPr>
+        <w:pStyle w:val="ListParagraph"/>
+        <w:numPr>
+          <w:ilvl w:val="0"/>
+          <w:numId w:val="6"/>
+        </w:numPr>
+      </w:pPr>
+      <w:r>
+        <w:t xml:space="preserve">from </w:t>
+      </w:r>
+      <w:proofErr w:type="spellStart"/>
+      <w:r>
+        <w:t>selenium.webdriver</w:t>
+      </w:r>
+      <w:proofErr w:type="spellEnd"/>
+      <w:r>
+        <w:t xml:space="preserve"> import </w:t>
+      </w:r>
+      <w:proofErr w:type="spellStart"/>
+      <w:r>
+        <w:t>ActionChains</w:t>
+      </w:r>
+      <w:proofErr w:type="spellEnd"/>
+    </w:p>
+    <w:p>
+      <w:pPr>
+        <w:pStyle w:val="ListParagraph"/>
+        <w:numPr>
+          <w:ilvl w:val="0"/>
+          <w:numId w:val="6"/>
+        </w:numPr>
+      </w:pPr>
+      <w:r>
+        <w:t xml:space="preserve">from </w:t>
+      </w:r>
+      <w:proofErr w:type="spellStart"/>
+      <w:r>
+        <w:t>webdriver_manager.chrome</w:t>
+      </w:r>
+      <w:proofErr w:type="spellEnd"/>
+      <w:r>
+        <w:t xml:space="preserve"> import </w:t>
+      </w:r>
+      <w:proofErr w:type="spellStart"/>
+      <w:r>
+        <w:t>ChromeDriverManager</w:t>
+      </w:r>
+      <w:proofErr w:type="spellEnd"/>
+    </w:p>
+    <w:p>
+      <w:pPr>
+        <w:pStyle w:val="ListParagraph"/>
+        <w:numPr>
+          <w:ilvl w:val="0"/>
+          <w:numId w:val="6"/>
+        </w:numPr>
+      </w:pPr>
+      <w:r>
+        <w:t xml:space="preserve">from selenium import </w:t>
+      </w:r>
+      <w:proofErr w:type="spellStart"/>
+      <w:r>
+        <w:t>webdriver</w:t>
+      </w:r>
+      <w:proofErr w:type="spellEnd"/>
+    </w:p>
+    <w:p>
+      <w:pPr>
+        <w:pStyle w:val="ListParagraph"/>
+        <w:numPr>
+          <w:ilvl w:val="0"/>
+          <w:numId w:val="6"/>
+        </w:numPr>
+      </w:pPr>
+      <w:r>
+        <w:t xml:space="preserve">from selenium import </w:t>
+      </w:r>
+      <w:proofErr w:type="spellStart"/>
+      <w:r>
+        <w:t>webdriver</w:t>
+      </w:r>
+      <w:proofErr w:type="spellEnd"/>
+    </w:p>
+    <w:p>
+      <w:pPr>
+        <w:pStyle w:val="ListParagraph"/>
+        <w:numPr>
+          <w:ilvl w:val="0"/>
+          <w:numId w:val="6"/>
+        </w:numPr>
+      </w:pPr>
+      <w:r>
+        <w:t>import time</w:t>
+      </w:r>
+    </w:p>
+    <w:p>
+      <w:pPr>
+        <w:pStyle w:val="ListParagraph"/>
+        <w:numPr>
+          <w:ilvl w:val="0"/>
+          <w:numId w:val="6"/>
+        </w:numPr>
+      </w:pPr>
+      <w:r>
+        <w:t>import string</w:t>
+      </w:r>
+    </w:p>
+    <w:p>
+      <w:pPr>
+        <w:pStyle w:val="ListParagraph"/>
+        <w:numPr>
+          <w:ilvl w:val="0"/>
+          <w:numId w:val="6"/>
+        </w:numPr>
+      </w:pPr>
+      <w:r>
+        <w:t xml:space="preserve">from selenium import </w:t>
+      </w:r>
+      <w:proofErr w:type="spellStart"/>
+      <w:r>
+        <w:t>webdriver</w:t>
+      </w:r>
+      <w:bookmarkStart w:id="0" w:name="_GoBack"/>
+      <w:bookmarkEnd w:id="0"/>
+      <w:proofErr w:type="spellEnd"/>
+    </w:p>
+    <w:p>
+      <w:pPr>
+        <w:pStyle w:val="ListParagraph"/>
+        <w:numPr>
+          <w:ilvl w:val="0"/>
+          <w:numId w:val="6"/>
+        </w:numPr>
+      </w:pPr>
+      <w:r>
+        <w:t xml:space="preserve">from </w:t>
+      </w:r>
+      <w:proofErr w:type="spellStart"/>
+      <w:r>
+        <w:t>selenium.webdriver.common.keys</w:t>
+      </w:r>
+      <w:proofErr w:type="spellEnd"/>
+      <w:r>
+        <w:t xml:space="preserve"> import Keys</w:t>
+      </w:r>
+    </w:p>
+    <w:p>
+      <w:pPr>
+        <w:pStyle w:val="ListParagraph"/>
+        <w:numPr>
+          <w:ilvl w:val="0"/>
+          <w:numId w:val="6"/>
+        </w:numPr>
+      </w:pPr>
+      <w:r>
+        <w:t xml:space="preserve">import </w:t>
+      </w:r>
+      <w:proofErr w:type="spellStart"/>
+      <w:r>
+        <w:t>unittest</w:t>
+      </w:r>
+      <w:proofErr w:type="spellEnd"/>
+    </w:p>
+    <w:p>
+      <w:pPr>
+        <w:pStyle w:val="ListParagraph"/>
+        <w:numPr>
+          <w:ilvl w:val="0"/>
+          <w:numId w:val="6"/>
+        </w:numPr>
+      </w:pPr>
+      <w:r>
+        <w:t>import time</w:t>
+      </w:r>
+    </w:p>
+    <w:p>
+      <w:pPr>
+        <w:pStyle w:val="ListParagraph"/>
+        <w:numPr>
+          <w:ilvl w:val="0"/>
+          <w:numId w:val="6"/>
+        </w:numPr>
+      </w:pPr>
+      <w:r>
+        <w:t xml:space="preserve">from </w:t>
+      </w:r>
+      <w:proofErr w:type="spellStart"/>
+      <w:r>
+        <w:t>selenium.webdriver.support.select</w:t>
+      </w:r>
+      <w:proofErr w:type="spellEnd"/>
+      <w:r>
+        <w:t xml:space="preserve"> import Select</w:t>
+      </w:r>
+    </w:p>
+    <w:p>
+      <w:pPr>
+        <w:pStyle w:val="ListParagraph"/>
+        <w:numPr>
+          <w:ilvl w:val="0"/>
+          <w:numId w:val="6"/>
+        </w:numPr>
+      </w:pPr>
+      <w:r>
+        <w:t xml:space="preserve">from </w:t>
+      </w:r>
+      <w:proofErr w:type="spellStart"/>
+      <w:r>
+        <w:t>selenium.webdriver</w:t>
+      </w:r>
+      <w:proofErr w:type="spellEnd"/>
+      <w:r>
+        <w:t xml:space="preserve"> import </w:t>
+      </w:r>
+      <w:proofErr w:type="spellStart"/>
+      <w:r>
+        <w:t>ActionChains</w:t>
+      </w:r>
+      <w:proofErr w:type="spellEnd"/>
+    </w:p>
+    <w:p>
+      <w:pPr>
+        <w:pStyle w:val="ListParagraph"/>
+        <w:numPr>
+          <w:ilvl w:val="0"/>
+          <w:numId w:val="6"/>
+        </w:numPr>
+      </w:pPr>
+      <w:r>
+        <w:t xml:space="preserve">#from </w:t>
+      </w:r>
+      <w:proofErr w:type="spellStart"/>
+      <w:r>
+        <w:t>webdriver_manager.chrome</w:t>
+      </w:r>
+      <w:proofErr w:type="spellEnd"/>
+      <w:r>
+        <w:t xml:space="preserve"> import </w:t>
+      </w:r>
+      <w:proofErr w:type="spellStart"/>
+      <w:r>
+        <w:t>ChromeDriverManager</w:t>
+      </w:r>
+      <w:proofErr w:type="spellEnd"/>
+    </w:p>
+    <w:p>
+      <w:pPr>
+        <w:pStyle w:val="ListParagraph"/>
+        <w:numPr>
+          <w:ilvl w:val="0"/>
+          <w:numId w:val="6"/>
+        </w:numPr>
+      </w:pPr>
+      <w:r>
+        <w:t xml:space="preserve">import </w:t>
+      </w:r>
+      <w:proofErr w:type="spellStart"/>
+      <w:r>
+        <w:t>HtmlTestRunner</w:t>
+      </w:r>
+      <w:proofErr w:type="spellEnd"/>
     </w:p>
     <w:p/>
     <w:p>

</xml_diff>